<commit_message>
múlt heti hibák javítva_0228_2341
</commit_message>
<xml_diff>
--- a/3.hét_előző hibák.docx
+++ b/3.hét_előző hibák.docx
@@ -74,6 +74,18 @@
       </w:r>
     </w:p>
     <w:p>
+      <w:pPr>
+        <w:pStyle w:val="Listaszerbekezds"/>
+        <w:numPr>
+          <w:ilvl w:val="0"/>
+          <w:numId w:val="1"/>
+        </w:numPr>
+      </w:pPr>
+      <w:r>
+        <w:t>belép: A telepes/robot használja az egyik kapu</w:t>
+      </w:r>
+    </w:p>
+    <w:p>
       <w:r>
         <w:rPr>
           <w:u w:val="single"/>
@@ -108,10 +120,7 @@
     </w:p>
     <w:p>
       <w:r>
-        <w:t>„…</w:t>
-      </w:r>
-      <w:r>
-        <w:t>A játékos(ok) a játék során telepes(eke)t irányít(</w:t>
+        <w:t>„…A játékos(ok) a játék során telepes(eke)t irányít(</w:t>
       </w:r>
       <w:proofErr w:type="spellStart"/>
       <w:r>
@@ -139,10 +148,7 @@
         <w:t xml:space="preserve"> teleportálás,</w:t>
       </w:r>
       <w:r>
-        <w:t xml:space="preserve"> bázis építése, várakozás és nyersanyag visszahelyezése az aszteroidába</w:t>
-      </w:r>
-      <w:r>
-        <w:t>…”</w:t>
+        <w:t xml:space="preserve"> bázis építése, várakozás és nyersanyag visszahelyezése az aszteroidába…”</w:t>
       </w:r>
     </w:p>
     <w:p>
@@ -150,7 +156,7 @@
         <w:t xml:space="preserve">„…A teleport kapuval való mozgás egy külön akcióként tekintendő. </w:t>
       </w:r>
       <w:r>
-        <w:t>Egy telepes vagy egy robot belép a teleport kapu egyik kapuján, és ezzel megjelenik a telepes/robot a másik kaput tartalmazó aszteroidán.”</w:t>
+        <w:t>Egy telepes vagy egy robot rálép egy teleport kapura, majd a következő körben dönthet arról, hogy várakozik az adott kapunál (vagyis nem csinál semmit az adott körben), vagy belép a kapun és annak a kapunak a párjánál megjelenik, illetve még dönthet úgyis, hogy nem lép be az adott teleport kapun, hanem rálép egy másik szomszédos aszteroidára vagy kapura, ami nem az éppen tartózkodó kapu párja (ez alól kivétel, ha véletlen pont az a kapu lenne, ami éppen a párja, de erre nem azért lépne, mert teleportál).</w:t>
       </w:r>
     </w:p>
     <w:p>
@@ -163,286 +169,637 @@
         <w:rPr>
           <w:u w:val="single"/>
         </w:rPr>
-        <w:t>Funkcionális követelmények kiegészítése:</w:t>
+        <w:t xml:space="preserve">Funkcionális követelmények </w:t>
+      </w:r>
+      <w:r>
+        <w:rPr>
+          <w:u w:val="single"/>
+        </w:rPr>
+        <w:t>változások</w:t>
+      </w:r>
+      <w:r>
+        <w:rPr>
+          <w:u w:val="single"/>
+        </w:rPr>
+        <w:t>:</w:t>
       </w:r>
     </w:p>
+    <w:tbl>
+      <w:tblPr>
+        <w:tblW w:w="9170" w:type="dxa"/>
+        <w:tblInd w:w="-5" w:type="dxa"/>
+        <w:tblBorders>
+          <w:top w:val="single" w:sz="6" w:space="0" w:color="000000"/>
+          <w:left w:val="single" w:sz="6" w:space="0" w:color="000000"/>
+          <w:bottom w:val="single" w:sz="6" w:space="0" w:color="000000"/>
+          <w:right w:val="single" w:sz="6" w:space="0" w:color="000000"/>
+          <w:insideH w:val="single" w:sz="6" w:space="0" w:color="000000"/>
+          <w:insideV w:val="single" w:sz="6" w:space="0" w:color="000000"/>
+        </w:tblBorders>
+        <w:tblLook w:val="0600" w:firstRow="0" w:lastRow="0" w:firstColumn="0" w:lastColumn="0" w:noHBand="1" w:noVBand="1"/>
+      </w:tblPr>
+      <w:tblGrid>
+        <w:gridCol w:w="1256"/>
+        <w:gridCol w:w="1711"/>
+        <w:gridCol w:w="1559"/>
+        <w:gridCol w:w="1266"/>
+        <w:gridCol w:w="992"/>
+        <w:gridCol w:w="1106"/>
+        <w:gridCol w:w="1280"/>
+      </w:tblGrid>
+      <w:tr>
+        <w:trPr>
+          <w:trHeight w:val="441"/>
+        </w:trPr>
+        <w:tc>
+          <w:tcPr>
+            <w:tcW w:w="1256" w:type="dxa"/>
+            <w:tcBorders>
+              <w:left w:val="single" w:sz="8" w:space="0" w:color="000000"/>
+              <w:right w:val="single" w:sz="8" w:space="0" w:color="000000"/>
+            </w:tcBorders>
+            <w:tcMar>
+              <w:top w:w="100" w:type="dxa"/>
+              <w:left w:w="100" w:type="dxa"/>
+              <w:bottom w:w="100" w:type="dxa"/>
+              <w:right w:w="100" w:type="dxa"/>
+            </w:tcMar>
+          </w:tcPr>
+          <w:p>
+            <w:pPr>
+              <w:ind w:hanging="2"/>
+              <w:jc w:val="both"/>
+              <w:rPr>
+                <w:b/>
+                <w:bCs/>
+              </w:rPr>
+            </w:pPr>
+            <w:r>
+              <w:rPr>
+                <w:b/>
+                <w:bCs/>
+              </w:rPr>
+              <w:t>Azonosító</w:t>
+            </w:r>
+          </w:p>
+        </w:tc>
+        <w:tc>
+          <w:tcPr>
+            <w:tcW w:w="1711" w:type="dxa"/>
+            <w:tcBorders>
+              <w:right w:val="single" w:sz="8" w:space="0" w:color="000000"/>
+            </w:tcBorders>
+            <w:tcMar>
+              <w:top w:w="100" w:type="dxa"/>
+              <w:left w:w="100" w:type="dxa"/>
+              <w:bottom w:w="100" w:type="dxa"/>
+              <w:right w:w="100" w:type="dxa"/>
+            </w:tcMar>
+          </w:tcPr>
+          <w:p>
+            <w:pPr>
+              <w:ind w:hanging="2"/>
+              <w:rPr>
+                <w:b/>
+                <w:bCs/>
+              </w:rPr>
+            </w:pPr>
+            <w:r>
+              <w:rPr>
+                <w:b/>
+                <w:bCs/>
+              </w:rPr>
+              <w:t>Leírás</w:t>
+            </w:r>
+          </w:p>
+        </w:tc>
+        <w:tc>
+          <w:tcPr>
+            <w:tcW w:w="1559" w:type="dxa"/>
+            <w:tcBorders>
+              <w:right w:val="single" w:sz="8" w:space="0" w:color="000000"/>
+            </w:tcBorders>
+            <w:tcMar>
+              <w:top w:w="100" w:type="dxa"/>
+              <w:left w:w="100" w:type="dxa"/>
+              <w:bottom w:w="100" w:type="dxa"/>
+              <w:right w:w="100" w:type="dxa"/>
+            </w:tcMar>
+          </w:tcPr>
+          <w:p>
+            <w:pPr>
+              <w:ind w:hanging="2"/>
+              <w:rPr>
+                <w:b/>
+                <w:bCs/>
+              </w:rPr>
+            </w:pPr>
+            <w:r>
+              <w:rPr>
+                <w:b/>
+                <w:bCs/>
+              </w:rPr>
+              <w:t>Ellenőrzés</w:t>
+            </w:r>
+          </w:p>
+        </w:tc>
+        <w:tc>
+          <w:tcPr>
+            <w:tcW w:w="1266" w:type="dxa"/>
+            <w:tcBorders>
+              <w:right w:val="single" w:sz="8" w:space="0" w:color="000000"/>
+            </w:tcBorders>
+            <w:tcMar>
+              <w:top w:w="100" w:type="dxa"/>
+              <w:left w:w="100" w:type="dxa"/>
+              <w:bottom w:w="100" w:type="dxa"/>
+              <w:right w:w="100" w:type="dxa"/>
+            </w:tcMar>
+          </w:tcPr>
+          <w:p>
+            <w:pPr>
+              <w:ind w:hanging="2"/>
+              <w:jc w:val="both"/>
+              <w:rPr>
+                <w:b/>
+                <w:bCs/>
+              </w:rPr>
+            </w:pPr>
+            <w:r>
+              <w:rPr>
+                <w:b/>
+                <w:bCs/>
+              </w:rPr>
+              <w:t>Prioritás</w:t>
+            </w:r>
+          </w:p>
+        </w:tc>
+        <w:tc>
+          <w:tcPr>
+            <w:tcW w:w="992" w:type="dxa"/>
+            <w:tcBorders>
+              <w:right w:val="single" w:sz="8" w:space="0" w:color="000000"/>
+            </w:tcBorders>
+            <w:tcMar>
+              <w:top w:w="100" w:type="dxa"/>
+              <w:left w:w="100" w:type="dxa"/>
+              <w:bottom w:w="100" w:type="dxa"/>
+              <w:right w:w="100" w:type="dxa"/>
+            </w:tcMar>
+          </w:tcPr>
+          <w:p>
+            <w:pPr>
+              <w:ind w:hanging="2"/>
+              <w:jc w:val="both"/>
+              <w:rPr>
+                <w:b/>
+                <w:bCs/>
+              </w:rPr>
+            </w:pPr>
+            <w:r>
+              <w:rPr>
+                <w:b/>
+                <w:bCs/>
+              </w:rPr>
+              <w:t>Forrás</w:t>
+            </w:r>
+          </w:p>
+        </w:tc>
+        <w:tc>
+          <w:tcPr>
+            <w:tcW w:w="1106" w:type="dxa"/>
+            <w:tcBorders>
+              <w:right w:val="single" w:sz="8" w:space="0" w:color="000000"/>
+            </w:tcBorders>
+            <w:tcMar>
+              <w:top w:w="100" w:type="dxa"/>
+              <w:left w:w="100" w:type="dxa"/>
+              <w:bottom w:w="100" w:type="dxa"/>
+              <w:right w:w="100" w:type="dxa"/>
+            </w:tcMar>
+          </w:tcPr>
+          <w:p>
+            <w:pPr>
+              <w:jc w:val="both"/>
+              <w:rPr>
+                <w:b/>
+                <w:bCs/>
+              </w:rPr>
+            </w:pPr>
+            <w:proofErr w:type="spellStart"/>
+            <w:r>
+              <w:rPr>
+                <w:b/>
+                <w:bCs/>
+              </w:rPr>
+              <w:t>Use-case</w:t>
+            </w:r>
+            <w:proofErr w:type="spellEnd"/>
+          </w:p>
+        </w:tc>
+        <w:tc>
+          <w:tcPr>
+            <w:tcW w:w="1280" w:type="dxa"/>
+            <w:tcBorders>
+              <w:right w:val="single" w:sz="8" w:space="0" w:color="000000"/>
+            </w:tcBorders>
+            <w:tcMar>
+              <w:top w:w="100" w:type="dxa"/>
+              <w:left w:w="100" w:type="dxa"/>
+              <w:bottom w:w="100" w:type="dxa"/>
+              <w:right w:w="100" w:type="dxa"/>
+            </w:tcMar>
+          </w:tcPr>
+          <w:p>
+            <w:pPr>
+              <w:ind w:hanging="2"/>
+              <w:rPr>
+                <w:b/>
+                <w:bCs/>
+              </w:rPr>
+            </w:pPr>
+            <w:r>
+              <w:rPr>
+                <w:b/>
+                <w:bCs/>
+              </w:rPr>
+              <w:t>Komment</w:t>
+            </w:r>
+          </w:p>
+        </w:tc>
+      </w:tr>
+      <w:tr>
+        <w:trPr>
+          <w:trHeight w:val="594"/>
+        </w:trPr>
+        <w:tc>
+          <w:tcPr>
+            <w:tcW w:w="1256" w:type="dxa"/>
+            <w:tcBorders>
+              <w:left w:val="single" w:sz="8" w:space="0" w:color="000000"/>
+              <w:right w:val="single" w:sz="8" w:space="0" w:color="000000"/>
+            </w:tcBorders>
+            <w:tcMar>
+              <w:top w:w="100" w:type="dxa"/>
+              <w:left w:w="100" w:type="dxa"/>
+              <w:bottom w:w="100" w:type="dxa"/>
+              <w:right w:w="100" w:type="dxa"/>
+            </w:tcMar>
+          </w:tcPr>
+          <w:p>
+            <w:pPr>
+              <w:ind w:hanging="2"/>
+              <w:jc w:val="both"/>
+            </w:pPr>
+            <w:r>
+              <w:t>fk2</w:t>
+            </w:r>
+            <w:r>
+              <w:t>7</w:t>
+            </w:r>
+          </w:p>
+        </w:tc>
+        <w:tc>
+          <w:tcPr>
+            <w:tcW w:w="1711" w:type="dxa"/>
+            <w:tcBorders>
+              <w:right w:val="single" w:sz="8" w:space="0" w:color="000000"/>
+            </w:tcBorders>
+            <w:tcMar>
+              <w:top w:w="100" w:type="dxa"/>
+              <w:left w:w="100" w:type="dxa"/>
+              <w:bottom w:w="100" w:type="dxa"/>
+              <w:right w:w="100" w:type="dxa"/>
+            </w:tcMar>
+          </w:tcPr>
+          <w:p>
+            <w:pPr>
+              <w:ind w:hanging="2"/>
+            </w:pPr>
+            <w:r>
+              <w:t xml:space="preserve">Egy kaput csak akkor lehet használni, </w:t>
+            </w:r>
+            <w:r>
+              <w:rPr>
+                <w:b/>
+                <w:bCs/>
+              </w:rPr>
+              <w:t xml:space="preserve">ha </w:t>
+            </w:r>
+            <w:r>
+              <w:rPr>
+                <w:b/>
+                <w:bCs/>
+              </w:rPr>
+              <w:t>a telepes egy akcióként rálépett a kapura, és csak az utána lévő körben tud rajta belépni és ezzel megjelenik a kapupár másik tagján.</w:t>
+            </w:r>
+          </w:p>
+        </w:tc>
+        <w:tc>
+          <w:tcPr>
+            <w:tcW w:w="1559" w:type="dxa"/>
+            <w:tcBorders>
+              <w:right w:val="single" w:sz="8" w:space="0" w:color="000000"/>
+            </w:tcBorders>
+            <w:tcMar>
+              <w:top w:w="100" w:type="dxa"/>
+              <w:left w:w="100" w:type="dxa"/>
+              <w:bottom w:w="100" w:type="dxa"/>
+              <w:right w:w="100" w:type="dxa"/>
+            </w:tcMar>
+          </w:tcPr>
+          <w:p>
+            <w:pPr>
+              <w:ind w:hanging="2"/>
+            </w:pPr>
+            <w:r>
+              <w:t>Telepessel</w:t>
+            </w:r>
+            <w:r>
+              <w:t xml:space="preserve"> használjuk az egyik kapupárt.</w:t>
+            </w:r>
+          </w:p>
+        </w:tc>
+        <w:tc>
+          <w:tcPr>
+            <w:tcW w:w="1266" w:type="dxa"/>
+            <w:tcBorders>
+              <w:right w:val="single" w:sz="8" w:space="0" w:color="000000"/>
+            </w:tcBorders>
+            <w:tcMar>
+              <w:top w:w="100" w:type="dxa"/>
+              <w:left w:w="100" w:type="dxa"/>
+              <w:bottom w:w="100" w:type="dxa"/>
+              <w:right w:w="100" w:type="dxa"/>
+            </w:tcMar>
+          </w:tcPr>
+          <w:p>
+            <w:pPr>
+              <w:ind w:hanging="2"/>
+              <w:jc w:val="both"/>
+            </w:pPr>
+            <w:r>
+              <w:t>kötelező</w:t>
+            </w:r>
+          </w:p>
+        </w:tc>
+        <w:tc>
+          <w:tcPr>
+            <w:tcW w:w="992" w:type="dxa"/>
+            <w:tcBorders>
+              <w:right w:val="single" w:sz="8" w:space="0" w:color="000000"/>
+            </w:tcBorders>
+            <w:tcMar>
+              <w:top w:w="100" w:type="dxa"/>
+              <w:left w:w="100" w:type="dxa"/>
+              <w:bottom w:w="100" w:type="dxa"/>
+              <w:right w:w="100" w:type="dxa"/>
+            </w:tcMar>
+          </w:tcPr>
+          <w:p>
+            <w:pPr>
+              <w:ind w:hanging="2"/>
+              <w:jc w:val="both"/>
+            </w:pPr>
+            <w:r>
+              <w:t xml:space="preserve"> feladat</w:t>
+            </w:r>
+          </w:p>
+        </w:tc>
+        <w:tc>
+          <w:tcPr>
+            <w:tcW w:w="1106" w:type="dxa"/>
+            <w:tcBorders>
+              <w:right w:val="single" w:sz="8" w:space="0" w:color="000000"/>
+            </w:tcBorders>
+            <w:tcMar>
+              <w:top w:w="100" w:type="dxa"/>
+              <w:left w:w="100" w:type="dxa"/>
+              <w:bottom w:w="100" w:type="dxa"/>
+              <w:right w:w="100" w:type="dxa"/>
+            </w:tcMar>
+          </w:tcPr>
+          <w:p>
+            <w:pPr>
+              <w:spacing w:after="240"/>
+              <w:ind w:hanging="2"/>
+              <w:jc w:val="both"/>
+            </w:pPr>
+            <w:proofErr w:type="spellStart"/>
+            <w:r>
+              <w:t>Build</w:t>
+            </w:r>
+            <w:proofErr w:type="spellEnd"/>
+            <w:r>
+              <w:t>,</w:t>
+            </w:r>
+          </w:p>
+          <w:p>
+            <w:pPr>
+              <w:spacing w:before="240" w:after="240"/>
+              <w:ind w:hanging="2"/>
+              <w:jc w:val="both"/>
+            </w:pPr>
+            <w:proofErr w:type="spellStart"/>
+            <w:r>
+              <w:t>Control</w:t>
+            </w:r>
+            <w:proofErr w:type="spellEnd"/>
+          </w:p>
+          <w:p>
+            <w:pPr>
+              <w:spacing w:before="240"/>
+              <w:ind w:hanging="2"/>
+              <w:jc w:val="both"/>
+            </w:pPr>
+            <w:proofErr w:type="spellStart"/>
+            <w:r>
+              <w:t>Settler</w:t>
+            </w:r>
+            <w:proofErr w:type="spellEnd"/>
+            <w:r>
+              <w:t xml:space="preserve"> / Robot</w:t>
+            </w:r>
+          </w:p>
+        </w:tc>
+        <w:tc>
+          <w:tcPr>
+            <w:tcW w:w="1280" w:type="dxa"/>
+            <w:tcBorders>
+              <w:right w:val="single" w:sz="8" w:space="0" w:color="000000"/>
+            </w:tcBorders>
+            <w:tcMar>
+              <w:top w:w="100" w:type="dxa"/>
+              <w:left w:w="100" w:type="dxa"/>
+              <w:bottom w:w="100" w:type="dxa"/>
+              <w:right w:w="100" w:type="dxa"/>
+            </w:tcMar>
+          </w:tcPr>
+          <w:p>
+            <w:pPr>
+              <w:ind w:hanging="2"/>
+            </w:pPr>
+            <w:r>
+              <w:t xml:space="preserve"> </w:t>
+            </w:r>
+          </w:p>
+        </w:tc>
+      </w:tr>
+      <w:tr>
+        <w:trPr>
+          <w:trHeight w:val="2645"/>
+        </w:trPr>
+        <w:tc>
+          <w:tcPr>
+            <w:tcW w:w="1256" w:type="dxa"/>
+            <w:tcBorders>
+              <w:left w:val="single" w:sz="8" w:space="0" w:color="000000"/>
+              <w:bottom w:val="single" w:sz="8" w:space="0" w:color="000000"/>
+              <w:right w:val="single" w:sz="8" w:space="0" w:color="000000"/>
+            </w:tcBorders>
+            <w:tcMar>
+              <w:top w:w="100" w:type="dxa"/>
+              <w:left w:w="100" w:type="dxa"/>
+              <w:bottom w:w="100" w:type="dxa"/>
+              <w:right w:w="100" w:type="dxa"/>
+            </w:tcMar>
+          </w:tcPr>
+          <w:p>
+            <w:pPr>
+              <w:ind w:hanging="2"/>
+              <w:jc w:val="both"/>
+            </w:pPr>
+          </w:p>
+        </w:tc>
+        <w:tc>
+          <w:tcPr>
+            <w:tcW w:w="1711" w:type="dxa"/>
+            <w:tcBorders>
+              <w:bottom w:val="single" w:sz="8" w:space="0" w:color="000000"/>
+              <w:right w:val="single" w:sz="8" w:space="0" w:color="000000"/>
+            </w:tcBorders>
+            <w:tcMar>
+              <w:top w:w="100" w:type="dxa"/>
+              <w:left w:w="100" w:type="dxa"/>
+              <w:bottom w:w="100" w:type="dxa"/>
+              <w:right w:w="100" w:type="dxa"/>
+            </w:tcMar>
+          </w:tcPr>
+          <w:p>
+            <w:pPr>
+              <w:ind w:hanging="2"/>
+            </w:pPr>
+          </w:p>
+        </w:tc>
+        <w:tc>
+          <w:tcPr>
+            <w:tcW w:w="1559" w:type="dxa"/>
+            <w:tcBorders>
+              <w:bottom w:val="single" w:sz="8" w:space="0" w:color="000000"/>
+              <w:right w:val="single" w:sz="8" w:space="0" w:color="000000"/>
+            </w:tcBorders>
+            <w:tcMar>
+              <w:top w:w="100" w:type="dxa"/>
+              <w:left w:w="100" w:type="dxa"/>
+              <w:bottom w:w="100" w:type="dxa"/>
+              <w:right w:w="100" w:type="dxa"/>
+            </w:tcMar>
+          </w:tcPr>
+          <w:p>
+            <w:pPr>
+              <w:ind w:hanging="2"/>
+            </w:pPr>
+          </w:p>
+        </w:tc>
+        <w:tc>
+          <w:tcPr>
+            <w:tcW w:w="1266" w:type="dxa"/>
+            <w:tcBorders>
+              <w:bottom w:val="single" w:sz="8" w:space="0" w:color="000000"/>
+              <w:right w:val="single" w:sz="8" w:space="0" w:color="000000"/>
+            </w:tcBorders>
+            <w:tcMar>
+              <w:top w:w="100" w:type="dxa"/>
+              <w:left w:w="100" w:type="dxa"/>
+              <w:bottom w:w="100" w:type="dxa"/>
+              <w:right w:w="100" w:type="dxa"/>
+            </w:tcMar>
+          </w:tcPr>
+          <w:p>
+            <w:pPr>
+              <w:ind w:hanging="2"/>
+              <w:jc w:val="both"/>
+            </w:pPr>
+          </w:p>
+        </w:tc>
+        <w:tc>
+          <w:tcPr>
+            <w:tcW w:w="992" w:type="dxa"/>
+            <w:tcBorders>
+              <w:bottom w:val="single" w:sz="8" w:space="0" w:color="000000"/>
+              <w:right w:val="single" w:sz="8" w:space="0" w:color="000000"/>
+            </w:tcBorders>
+            <w:tcMar>
+              <w:top w:w="100" w:type="dxa"/>
+              <w:left w:w="100" w:type="dxa"/>
+              <w:bottom w:w="100" w:type="dxa"/>
+              <w:right w:w="100" w:type="dxa"/>
+            </w:tcMar>
+          </w:tcPr>
+          <w:p>
+            <w:pPr>
+              <w:ind w:hanging="2"/>
+              <w:jc w:val="both"/>
+            </w:pPr>
+          </w:p>
+        </w:tc>
+        <w:tc>
+          <w:tcPr>
+            <w:tcW w:w="1106" w:type="dxa"/>
+            <w:tcBorders>
+              <w:bottom w:val="single" w:sz="8" w:space="0" w:color="000000"/>
+              <w:right w:val="single" w:sz="8" w:space="0" w:color="000000"/>
+            </w:tcBorders>
+            <w:tcMar>
+              <w:top w:w="100" w:type="dxa"/>
+              <w:left w:w="100" w:type="dxa"/>
+              <w:bottom w:w="100" w:type="dxa"/>
+              <w:right w:w="100" w:type="dxa"/>
+            </w:tcMar>
+          </w:tcPr>
+          <w:p>
+            <w:pPr>
+              <w:spacing w:after="240"/>
+              <w:ind w:hanging="2"/>
+              <w:jc w:val="both"/>
+            </w:pPr>
+          </w:p>
+        </w:tc>
+        <w:tc>
+          <w:tcPr>
+            <w:tcW w:w="1280" w:type="dxa"/>
+            <w:tcBorders>
+              <w:bottom w:val="single" w:sz="8" w:space="0" w:color="000000"/>
+              <w:right w:val="single" w:sz="8" w:space="0" w:color="000000"/>
+            </w:tcBorders>
+            <w:tcMar>
+              <w:top w:w="100" w:type="dxa"/>
+              <w:left w:w="100" w:type="dxa"/>
+              <w:bottom w:w="100" w:type="dxa"/>
+              <w:right w:w="100" w:type="dxa"/>
+            </w:tcMar>
+          </w:tcPr>
+          <w:p/>
+        </w:tc>
+      </w:tr>
+    </w:tbl>
     <w:p>
       <w:pPr>
-        <w:ind w:left="360"/>
-      </w:pPr>
-      <w:r>
         <w:rPr>
           <w:b/>
           <w:bCs/>
         </w:rPr>
-        <w:t>Azonosító</w:t>
-      </w:r>
-      <w:r>
-        <w:t xml:space="preserve">: </w:t>
-      </w:r>
-      <w:r>
-        <w:t>fk36</w:t>
-      </w:r>
-    </w:p>
-    <w:p>
-      <w:pPr>
-        <w:ind w:left="360"/>
-      </w:pPr>
-      <w:r>
-        <w:rPr>
-          <w:b/>
-          <w:bCs/>
-        </w:rPr>
-        <w:t>Leírás</w:t>
-      </w:r>
-      <w:r>
-        <w:t>:</w:t>
-      </w:r>
-      <w:r>
-        <w:t xml:space="preserve"> </w:t>
-      </w:r>
-      <w:r>
-        <w:t>Egy aszteroida felrobbanása esetén, amennyiben el volt helyezve egy kapu a felrobbant aszteroidán, akkor a kapu másik párja is felrobban a másik aszteroidáról (de a másik aszteroida az eltűnt kapu kivételével, nem változik semmiben sem).</w:t>
-      </w:r>
-    </w:p>
-    <w:p>
-      <w:pPr>
-        <w:ind w:left="360"/>
-      </w:pPr>
-      <w:r>
-        <w:rPr>
-          <w:b/>
-          <w:bCs/>
-        </w:rPr>
-        <w:t>Ellenőrzés</w:t>
-      </w:r>
-      <w:r>
-        <w:t>:</w:t>
-      </w:r>
-      <w:r>
-        <w:t xml:space="preserve"> Meg kell nézni, hogy a másik kapu még létezik-e.</w:t>
-      </w:r>
-    </w:p>
-    <w:p>
-      <w:pPr>
-        <w:ind w:left="360"/>
-      </w:pPr>
-      <w:r>
-        <w:rPr>
-          <w:b/>
-          <w:bCs/>
-        </w:rPr>
-        <w:t>Prioritás</w:t>
-      </w:r>
-      <w:r>
-        <w:t>:</w:t>
-      </w:r>
-      <w:r>
-        <w:t xml:space="preserve"> kötelező</w:t>
-      </w:r>
-    </w:p>
-    <w:p>
-      <w:pPr>
-        <w:ind w:left="360"/>
-      </w:pPr>
-      <w:r>
-        <w:rPr>
-          <w:b/>
-          <w:bCs/>
-        </w:rPr>
-        <w:t>Forrás</w:t>
-      </w:r>
-      <w:r>
-        <w:t>:</w:t>
-      </w:r>
-      <w:r>
-        <w:t xml:space="preserve"> csapat</w:t>
-      </w:r>
-    </w:p>
-    <w:p>
-      <w:pPr>
-        <w:ind w:left="360"/>
-      </w:pPr>
-      <w:proofErr w:type="spellStart"/>
-      <w:r>
-        <w:rPr>
-          <w:b/>
-          <w:bCs/>
-        </w:rPr>
-        <w:t>Use-case</w:t>
-      </w:r>
-      <w:proofErr w:type="spellEnd"/>
-      <w:r>
-        <w:rPr>
-          <w:b/>
-          <w:bCs/>
-        </w:rPr>
-        <w:t xml:space="preserve">: </w:t>
-      </w:r>
-      <w:r>
-        <w:t>Drill</w:t>
-      </w:r>
-    </w:p>
-    <w:p>
-      <w:pPr>
-        <w:ind w:left="360"/>
-      </w:pPr>
-      <w:r>
-        <w:rPr>
-          <w:b/>
-          <w:bCs/>
-        </w:rPr>
-        <w:t>Komment:</w:t>
-      </w:r>
-      <w:r>
-        <w:t xml:space="preserve"> -</w:t>
-      </w:r>
-    </w:p>
-    <w:p>
-      <w:pPr>
-        <w:rPr>
-          <w:u w:val="single"/>
-        </w:rPr>
-      </w:pPr>
-      <w:proofErr w:type="spellStart"/>
-      <w:r>
-        <w:rPr>
-          <w:u w:val="single"/>
-        </w:rPr>
-        <w:t>Use-case</w:t>
-      </w:r>
-      <w:proofErr w:type="spellEnd"/>
-      <w:r>
-        <w:rPr>
-          <w:u w:val="single"/>
-        </w:rPr>
-        <w:t xml:space="preserve"> leírások kiegészítése:</w:t>
-      </w:r>
-    </w:p>
-    <w:p>
-      <w:pPr>
-        <w:pStyle w:val="Listaszerbekezds"/>
-        <w:numPr>
-          <w:ilvl w:val="0"/>
-          <w:numId w:val="2"/>
-        </w:numPr>
-      </w:pPr>
-      <w:r>
-        <w:t>Drill (</w:t>
-      </w:r>
-      <w:proofErr w:type="spellStart"/>
-      <w:r>
-        <w:t>Control</w:t>
-      </w:r>
-      <w:proofErr w:type="spellEnd"/>
-      <w:r>
-        <w:t xml:space="preserve"> </w:t>
-      </w:r>
-      <w:proofErr w:type="spellStart"/>
-      <w:r>
-        <w:t>Settlers</w:t>
-      </w:r>
-      <w:proofErr w:type="spellEnd"/>
-      <w:r>
-        <w:t>)</w:t>
-      </w:r>
-    </w:p>
-    <w:p>
-      <w:pPr>
-        <w:pStyle w:val="Listaszerbekezds"/>
-        <w:numPr>
-          <w:ilvl w:val="1"/>
-          <w:numId w:val="2"/>
-        </w:numPr>
-        <w:rPr>
-          <w:b/>
-          <w:bCs/>
-        </w:rPr>
-      </w:pPr>
-      <w:r>
-        <w:t xml:space="preserve">Alternatív forgatókönyv: </w:t>
-      </w:r>
-      <w:r>
-        <w:t>1.A.1. A telepes elér a magig, ami radioaktív és napközeli, emiatt felrobban az aszteroida és a telepes elpusztul</w:t>
-      </w:r>
-      <w:r>
-        <w:rPr>
-          <w:b/>
-          <w:bCs/>
-        </w:rPr>
-        <w:t>, valamint az aszteroidán lévő kapu (és annak párja is) megszűnik létezni.</w:t>
-      </w:r>
-    </w:p>
-    <w:p>
-      <w:pPr>
-        <w:pStyle w:val="Listaszerbekezds"/>
-        <w:numPr>
-          <w:ilvl w:val="0"/>
-          <w:numId w:val="2"/>
-        </w:numPr>
-      </w:pPr>
-      <w:r>
-        <w:t>Drill (</w:t>
-      </w:r>
-      <w:proofErr w:type="spellStart"/>
-      <w:r>
-        <w:t>Control</w:t>
-      </w:r>
-      <w:proofErr w:type="spellEnd"/>
-      <w:r>
-        <w:t xml:space="preserve"> </w:t>
-      </w:r>
-      <w:proofErr w:type="spellStart"/>
-      <w:r>
-        <w:t>Robots</w:t>
-      </w:r>
-      <w:proofErr w:type="spellEnd"/>
-      <w:r>
-        <w:t>)</w:t>
-      </w:r>
-    </w:p>
-    <w:p>
-      <w:pPr>
-        <w:pStyle w:val="Listaszerbekezds"/>
-        <w:numPr>
-          <w:ilvl w:val="1"/>
-          <w:numId w:val="2"/>
-        </w:numPr>
-        <w:rPr>
-          <w:b/>
-          <w:bCs/>
-        </w:rPr>
-      </w:pPr>
-      <w:r>
-        <w:t>Alternatív forgatókönyv</w:t>
-      </w:r>
-      <w:r>
-        <w:t>:</w:t>
-      </w:r>
-      <w:r>
-        <w:t xml:space="preserve"> 1.A.1. A robot elér a magig, ami radioaktív és napközeli, emiatt felrobban az aszteroida. Emiatt a robot egy a felrobbanó aszteroida egyik </w:t>
-      </w:r>
-      <w:r>
-        <w:lastRenderedPageBreak/>
-        <w:t>szomszédjára kerül, de túléli a robbanást.</w:t>
-      </w:r>
-      <w:r>
-        <w:t xml:space="preserve"> </w:t>
-      </w:r>
-      <w:r>
-        <w:rPr>
-          <w:b/>
-          <w:bCs/>
-        </w:rPr>
-        <w:t>Az</w:t>
-      </w:r>
-      <w:r>
-        <w:rPr>
-          <w:b/>
-          <w:bCs/>
-        </w:rPr>
-        <w:t xml:space="preserve"> aszteroidán lévő kapu (és annak párja is) megszűnik létezni.</w:t>
-      </w:r>
+      </w:pPr>
     </w:p>
     <w:sectPr>
       <w:pgSz w:w="11906" w:h="16838"/>
@@ -814,6 +1171,7 @@
     <w:lsdException w:name="HTML Sample" w:semiHidden="1" w:unhideWhenUsed="1"/>
     <w:lsdException w:name="HTML Typewriter" w:semiHidden="1" w:unhideWhenUsed="1"/>
     <w:lsdException w:name="HTML Variable" w:semiHidden="1" w:unhideWhenUsed="1"/>
+    <w:lsdException w:name="Normal Table" w:semiHidden="1" w:unhideWhenUsed="1"/>
     <w:lsdException w:name="annotation subject" w:semiHidden="1" w:unhideWhenUsed="1"/>
     <w:lsdException w:name="No List" w:semiHidden="1" w:unhideWhenUsed="1"/>
     <w:lsdException w:name="Outline List 1" w:semiHidden="1" w:unhideWhenUsed="1"/>
@@ -860,8 +1218,10 @@
     <w:lsdException w:name="Table Subtle 2" w:semiHidden="1" w:unhideWhenUsed="1"/>
     <w:lsdException w:name="Table Web 1" w:semiHidden="1" w:unhideWhenUsed="1"/>
     <w:lsdException w:name="Table Web 2" w:semiHidden="1" w:unhideWhenUsed="1"/>
+    <w:lsdException w:name="Table Web 3" w:semiHidden="1" w:unhideWhenUsed="1"/>
     <w:lsdException w:name="Balloon Text" w:semiHidden="1" w:unhideWhenUsed="1"/>
     <w:lsdException w:name="Table Grid" w:uiPriority="39"/>
+    <w:lsdException w:name="Table Theme" w:semiHidden="1" w:unhideWhenUsed="1"/>
     <w:lsdException w:name="Placeholder Text" w:semiHidden="1"/>
     <w:lsdException w:name="No Spacing" w:uiPriority="1" w:qFormat="1"/>
     <w:lsdException w:name="Light Shading" w:uiPriority="60"/>
@@ -1124,6 +1484,37 @@
       <w:ind w:left="720"/>
       <w:contextualSpacing/>
     </w:pPr>
+  </w:style>
+  <w:style w:type="paragraph" w:customStyle="1" w:styleId="magyarazat">
+    <w:name w:val="magyarazat"/>
+    <w:basedOn w:val="Norml"/>
+    <w:link w:val="magyarazatChar"/>
+    <w:rsid w:val="00333423"/>
+    <w:pPr>
+      <w:spacing w:after="0" w:line="240" w:lineRule="auto"/>
+    </w:pPr>
+    <w:rPr>
+      <w:rFonts w:ascii="Times New Roman" w:eastAsia="Times New Roman" w:hAnsi="Times New Roman" w:cs="Times New Roman"/>
+      <w:i/>
+      <w:color w:val="0000FF"/>
+      <w:sz w:val="24"/>
+      <w:szCs w:val="24"/>
+      <w:lang w:eastAsia="hu-HU"/>
+    </w:rPr>
+  </w:style>
+  <w:style w:type="character" w:customStyle="1" w:styleId="magyarazatChar">
+    <w:name w:val="magyarazat Char"/>
+    <w:basedOn w:val="Bekezdsalapbettpusa"/>
+    <w:link w:val="magyarazat"/>
+    <w:rsid w:val="00333423"/>
+    <w:rPr>
+      <w:rFonts w:ascii="Times New Roman" w:eastAsia="Times New Roman" w:hAnsi="Times New Roman" w:cs="Times New Roman"/>
+      <w:i/>
+      <w:color w:val="0000FF"/>
+      <w:sz w:val="24"/>
+      <w:szCs w:val="24"/>
+      <w:lang w:eastAsia="hu-HU"/>
+    </w:rPr>
   </w:style>
 </w:styles>
 </file>

</xml_diff>